<commit_message>
fix bug UI v1.1
</commit_message>
<xml_diff>
--- a/public/contract.docx
+++ b/public/contract.docx
@@ -27,7 +27,27 @@
           <w:sz w:val="32"/>
           <w:szCs w:val="32"/>
         </w:rPr>
-        <w:t>{contractnumber}</w:t>
+        <w:t>{</w:t>
+      </w:r>
+      <w:proofErr w:type="spellStart"/>
+      <w:r>
+        <w:rPr>
+          <w:rFonts w:ascii="TH SarabunPSK" w:hAnsi="TH SarabunPSK" w:cs="TH SarabunPSK"/>
+          <w:color w:val="FF0000"/>
+          <w:sz w:val="32"/>
+          <w:szCs w:val="32"/>
+        </w:rPr>
+        <w:t>contractnumber</w:t>
+      </w:r>
+      <w:proofErr w:type="spellEnd"/>
+      <w:r>
+        <w:rPr>
+          <w:rFonts w:ascii="TH SarabunPSK" w:hAnsi="TH SarabunPSK" w:cs="TH SarabunPSK"/>
+          <w:color w:val="FF0000"/>
+          <w:sz w:val="32"/>
+          <w:szCs w:val="32"/>
+        </w:rPr>
+        <w:t>}</w:t>
       </w:r>
     </w:p>
     <w:p>
@@ -81,17 +101,17 @@
           <w:rFonts w:ascii="TH SarabunPSK" w:hAnsi="TH SarabunPSK" w:cs="TH SarabunPSK"/>
           <w:sz w:val="32"/>
           <w:szCs w:val="32"/>
-          <w:cs/>
-        </w:rPr>
-        <w:t xml:space="preserve">โครงการ </w:t>
-      </w:r>
+        </w:rPr>
+        <w:t>{</w:t>
+      </w:r>
+      <w:proofErr w:type="spellStart"/>
       <w:r>
         <w:rPr>
           <w:rFonts w:ascii="TH SarabunPSK" w:hAnsi="TH SarabunPSK" w:cs="TH SarabunPSK"/>
           <w:sz w:val="32"/>
           <w:szCs w:val="32"/>
         </w:rPr>
-        <w:t>{project</w:t>
+        <w:t>project</w:t>
       </w:r>
       <w:r>
         <w:rPr>
@@ -107,7 +127,16 @@
           <w:sz w:val="32"/>
           <w:szCs w:val="32"/>
         </w:rPr>
-        <w:t>ame}</w:t>
+        <w:t>ame</w:t>
+      </w:r>
+      <w:proofErr w:type="spellEnd"/>
+      <w:r>
+        <w:rPr>
+          <w:rFonts w:ascii="TH SarabunPSK" w:hAnsi="TH SarabunPSK" w:cs="TH SarabunPSK"/>
+          <w:sz w:val="32"/>
+          <w:szCs w:val="32"/>
+        </w:rPr>
+        <w:t>}</w:t>
       </w:r>
       <w:r>
         <w:rPr>
@@ -337,7 +366,27 @@
           <w:sz w:val="32"/>
           <w:szCs w:val="32"/>
         </w:rPr>
-        <w:t>{projectOffer}</w:t>
+        <w:t>{</w:t>
+      </w:r>
+      <w:proofErr w:type="spellStart"/>
+      <w:r>
+        <w:rPr>
+          <w:rFonts w:ascii="TH SarabunPSK" w:hAnsi="TH SarabunPSK" w:cs="TH SarabunPSK"/>
+          <w:color w:val="EE0000"/>
+          <w:sz w:val="32"/>
+          <w:szCs w:val="32"/>
+        </w:rPr>
+        <w:t>projectOffer</w:t>
+      </w:r>
+      <w:proofErr w:type="spellEnd"/>
+      <w:r>
+        <w:rPr>
+          <w:rFonts w:ascii="TH SarabunPSK" w:hAnsi="TH SarabunPSK" w:cs="TH SarabunPSK"/>
+          <w:color w:val="EE0000"/>
+          <w:sz w:val="32"/>
+          <w:szCs w:val="32"/>
+        </w:rPr>
+        <w:t>}</w:t>
       </w:r>
       <w:r>
         <w:rPr>
@@ -435,7 +484,27 @@
           <w:sz w:val="32"/>
           <w:szCs w:val="32"/>
         </w:rPr>
-        <w:t>{projectCo}</w:t>
+        <w:t>{</w:t>
+      </w:r>
+      <w:proofErr w:type="spellStart"/>
+      <w:r>
+        <w:rPr>
+          <w:rFonts w:ascii="TH SarabunPSK" w:eastAsia="Times New Roman" w:hAnsi="TH SarabunPSK" w:cs="TH SarabunPSK"/>
+          <w:color w:val="EE0000"/>
+          <w:sz w:val="32"/>
+          <w:szCs w:val="32"/>
+        </w:rPr>
+        <w:t>projectCo</w:t>
+      </w:r>
+      <w:proofErr w:type="spellEnd"/>
+      <w:r>
+        <w:rPr>
+          <w:rFonts w:ascii="TH SarabunPSK" w:eastAsia="Times New Roman" w:hAnsi="TH SarabunPSK" w:cs="TH SarabunPSK"/>
+          <w:color w:val="EE0000"/>
+          <w:sz w:val="32"/>
+          <w:szCs w:val="32"/>
+        </w:rPr>
+        <w:t>}</w:t>
       </w:r>
       <w:r>
         <w:rPr>
@@ -480,14 +549,34 @@
           <w:sz w:val="32"/>
           <w:szCs w:val="32"/>
         </w:rPr>
-        <w:t>{acceptNum}</w:t>
-      </w:r>
+        <w:t>{</w:t>
+      </w:r>
+      <w:proofErr w:type="spellStart"/>
       <w:r>
         <w:rPr>
           <w:rFonts w:ascii="TH SarabunPSK" w:eastAsia="Times New Roman" w:hAnsi="TH SarabunPSK" w:cs="TH SarabunPSK"/>
           <w:color w:val="EE0000"/>
           <w:sz w:val="32"/>
           <w:szCs w:val="32"/>
+        </w:rPr>
+        <w:t>acceptNum</w:t>
+      </w:r>
+      <w:proofErr w:type="spellEnd"/>
+      <w:r>
+        <w:rPr>
+          <w:rFonts w:ascii="TH SarabunPSK" w:eastAsia="Times New Roman" w:hAnsi="TH SarabunPSK" w:cs="TH SarabunPSK"/>
+          <w:color w:val="EE0000"/>
+          <w:sz w:val="32"/>
+          <w:szCs w:val="32"/>
+        </w:rPr>
+        <w:t>}</w:t>
+      </w:r>
+      <w:r>
+        <w:rPr>
+          <w:rFonts w:ascii="TH SarabunPSK" w:eastAsia="Times New Roman" w:hAnsi="TH SarabunPSK" w:cs="TH SarabunPSK"/>
+          <w:color w:val="EE0000"/>
+          <w:sz w:val="32"/>
+          <w:szCs w:val="32"/>
           <w:cs/>
         </w:rPr>
         <w:t xml:space="preserve"> </w:t>
@@ -508,14 +597,34 @@
           <w:sz w:val="32"/>
           <w:szCs w:val="32"/>
         </w:rPr>
-        <w:t>{projectCode}</w:t>
-      </w:r>
+        <w:t>{</w:t>
+      </w:r>
+      <w:proofErr w:type="spellStart"/>
       <w:r>
         <w:rPr>
           <w:rFonts w:ascii="TH SarabunPSK" w:eastAsia="Times New Roman" w:hAnsi="TH SarabunPSK" w:cs="TH SarabunPSK"/>
           <w:color w:val="EE0000"/>
           <w:sz w:val="32"/>
           <w:szCs w:val="32"/>
+        </w:rPr>
+        <w:t>projectCode</w:t>
+      </w:r>
+      <w:proofErr w:type="spellEnd"/>
+      <w:r>
+        <w:rPr>
+          <w:rFonts w:ascii="TH SarabunPSK" w:eastAsia="Times New Roman" w:hAnsi="TH SarabunPSK" w:cs="TH SarabunPSK"/>
+          <w:color w:val="EE0000"/>
+          <w:sz w:val="32"/>
+          <w:szCs w:val="32"/>
+        </w:rPr>
+        <w:t>}</w:t>
+      </w:r>
+      <w:r>
+        <w:rPr>
+          <w:rFonts w:ascii="TH SarabunPSK" w:eastAsia="Times New Roman" w:hAnsi="TH SarabunPSK" w:cs="TH SarabunPSK"/>
+          <w:color w:val="EE0000"/>
+          <w:sz w:val="32"/>
+          <w:szCs w:val="32"/>
           <w:cs/>
         </w:rPr>
         <w:t xml:space="preserve"> </w:t>
@@ -613,14 +722,34 @@
           <w:sz w:val="32"/>
           <w:szCs w:val="32"/>
         </w:rPr>
-        <w:t>{citizenid}</w:t>
-      </w:r>
-      <w:r>
-        <w:rPr>
-          <w:rFonts w:ascii="TH SarabunPSK" w:eastAsia="Times New Roman" w:hAnsi="TH SarabunPSK" w:cs="TH SarabunPSK" w:hint="cs"/>
+        <w:t>{</w:t>
+      </w:r>
+      <w:proofErr w:type="spellStart"/>
+      <w:r>
+        <w:rPr>
+          <w:rFonts w:ascii="TH SarabunPSK" w:eastAsia="Times New Roman" w:hAnsi="TH SarabunPSK" w:cs="TH SarabunPSK"/>
           <w:color w:val="000000" w:themeColor="text1"/>
           <w:sz w:val="32"/>
           <w:szCs w:val="32"/>
+        </w:rPr>
+        <w:t>citizenid</w:t>
+      </w:r>
+      <w:proofErr w:type="spellEnd"/>
+      <w:r>
+        <w:rPr>
+          <w:rFonts w:ascii="TH SarabunPSK" w:eastAsia="Times New Roman" w:hAnsi="TH SarabunPSK" w:cs="TH SarabunPSK"/>
+          <w:color w:val="000000" w:themeColor="text1"/>
+          <w:sz w:val="32"/>
+          <w:szCs w:val="32"/>
+        </w:rPr>
+        <w:t>}</w:t>
+      </w:r>
+      <w:r>
+        <w:rPr>
+          <w:rFonts w:ascii="TH SarabunPSK" w:eastAsia="Times New Roman" w:hAnsi="TH SarabunPSK" w:cs="TH SarabunPSK" w:hint="cs"/>
+          <w:color w:val="000000" w:themeColor="text1"/>
+          <w:sz w:val="32"/>
+          <w:szCs w:val="32"/>
           <w:cs/>
         </w:rPr>
         <w:t xml:space="preserve"> </w:t>
@@ -667,7 +796,25 @@
           <w:sz w:val="32"/>
           <w:szCs w:val="32"/>
         </w:rPr>
-        <w:t>{citizenexpire}</w:t>
+        <w:t>{</w:t>
+      </w:r>
+      <w:proofErr w:type="spellStart"/>
+      <w:r>
+        <w:rPr>
+          <w:rFonts w:ascii="TH SarabunPSK" w:eastAsia="Times New Roman" w:hAnsi="TH SarabunPSK" w:cs="TH SarabunPSK"/>
+          <w:sz w:val="32"/>
+          <w:szCs w:val="32"/>
+        </w:rPr>
+        <w:t>citizenexpire</w:t>
+      </w:r>
+      <w:proofErr w:type="spellEnd"/>
+      <w:r>
+        <w:rPr>
+          <w:rFonts w:ascii="TH SarabunPSK" w:eastAsia="Times New Roman" w:hAnsi="TH SarabunPSK" w:cs="TH SarabunPSK"/>
+          <w:sz w:val="32"/>
+          <w:szCs w:val="32"/>
+        </w:rPr>
+        <w:t>}</w:t>
       </w:r>
       <w:r>
         <w:rPr>
@@ -831,13 +978,13 @@
       <w:r>
         <w:rPr>
           <w:rFonts w:ascii="TH SarabunPSK" w:hAnsi="TH SarabunPSK" w:cs="TH SarabunPSK"/>
-          <w:color w:val="EE0000"/>
-          <w:sz w:val="32"/>
-          <w:szCs w:val="32"/>
-          <w:cs/>
-        </w:rPr>
-        <w:t xml:space="preserve">โครงการ </w:t>
-      </w:r>
+          <w:color w:val="000000" w:themeColor="text1"/>
+          <w:sz w:val="32"/>
+          <w:szCs w:val="32"/>
+        </w:rPr>
+        <w:t>{</w:t>
+      </w:r>
+      <w:proofErr w:type="spellStart"/>
       <w:r>
         <w:rPr>
           <w:rFonts w:ascii="TH SarabunPSK" w:hAnsi="TH SarabunPSK" w:cs="TH SarabunPSK"/>
@@ -845,7 +992,7 @@
           <w:sz w:val="32"/>
           <w:szCs w:val="32"/>
         </w:rPr>
-        <w:t>{project</w:t>
+        <w:t>project</w:t>
       </w:r>
       <w:r>
         <w:rPr>
@@ -863,7 +1010,17 @@
           <w:sz w:val="32"/>
           <w:szCs w:val="32"/>
         </w:rPr>
-        <w:t>ame}</w:t>
+        <w:t>ame</w:t>
+      </w:r>
+      <w:proofErr w:type="spellEnd"/>
+      <w:r>
+        <w:rPr>
+          <w:rFonts w:ascii="TH SarabunPSK" w:hAnsi="TH SarabunPSK" w:cs="TH SarabunPSK"/>
+          <w:color w:val="000000" w:themeColor="text1"/>
+          <w:sz w:val="32"/>
+          <w:szCs w:val="32"/>
+        </w:rPr>
+        <w:t>}</w:t>
       </w:r>
       <w:r>
         <w:rPr>
@@ -1013,12 +1170,34 @@
           <w:sz w:val="32"/>
           <w:szCs w:val="32"/>
         </w:rPr>
-        <w:t>{timelineMonth}</w:t>
-      </w:r>
-      <w:r>
-        <w:rPr>
-          <w:rFonts w:ascii="TH SarabunPSK" w:eastAsia="Times New Roman" w:hAnsi="TH SarabunPSK" w:cs="TH SarabunPSK" w:hint="cs"/>
+        <w:t>{</w:t>
+      </w:r>
+      <w:proofErr w:type="spellStart"/>
+      <w:r>
+        <w:rPr>
+          <w:rFonts w:ascii="TH SarabunPSK" w:eastAsia="Times New Roman" w:hAnsi="TH SarabunPSK" w:cs="TH SarabunPSK"/>
           <w:color w:val="FF0000"/>
+          <w:spacing w:val="6"/>
+          <w:sz w:val="32"/>
+          <w:szCs w:val="32"/>
+        </w:rPr>
+        <w:t>timelineMonth</w:t>
+      </w:r>
+      <w:proofErr w:type="spellEnd"/>
+      <w:r>
+        <w:rPr>
+          <w:rFonts w:ascii="TH SarabunPSK" w:eastAsia="Times New Roman" w:hAnsi="TH SarabunPSK" w:cs="TH SarabunPSK"/>
+          <w:color w:val="FF0000"/>
+          <w:spacing w:val="6"/>
+          <w:sz w:val="32"/>
+          <w:szCs w:val="32"/>
+        </w:rPr>
+        <w:t>}</w:t>
+      </w:r>
+      <w:r>
+        <w:rPr>
+          <w:rFonts w:ascii="TH SarabunPSK" w:eastAsia="Times New Roman" w:hAnsi="TH SarabunPSK" w:cs="TH SarabunPSK" w:hint="cs"/>
+          <w:color w:val="FF0000"/>
           <w:sz w:val="32"/>
           <w:szCs w:val="32"/>
           <w:cs/>
@@ -1059,7 +1238,27 @@
           <w:sz w:val="32"/>
           <w:szCs w:val="32"/>
         </w:rPr>
-        <w:t>{timelineText}</w:t>
+        <w:t>{</w:t>
+      </w:r>
+      <w:proofErr w:type="spellStart"/>
+      <w:r>
+        <w:rPr>
+          <w:rFonts w:ascii="TH SarabunPSK" w:eastAsia="Times New Roman" w:hAnsi="TH SarabunPSK" w:cs="TH SarabunPSK"/>
+          <w:color w:val="FF0000"/>
+          <w:sz w:val="32"/>
+          <w:szCs w:val="32"/>
+        </w:rPr>
+        <w:t>timelineText</w:t>
+      </w:r>
+      <w:proofErr w:type="spellEnd"/>
+      <w:r>
+        <w:rPr>
+          <w:rFonts w:ascii="TH SarabunPSK" w:eastAsia="Times New Roman" w:hAnsi="TH SarabunPSK" w:cs="TH SarabunPSK"/>
+          <w:color w:val="FF0000"/>
+          <w:sz w:val="32"/>
+          <w:szCs w:val="32"/>
+        </w:rPr>
+        <w:t>}</w:t>
       </w:r>
       <w:r>
         <w:rPr>
@@ -4909,7 +5108,23 @@
         <w:rFonts w:ascii="TH SarabunPSK" w:hAnsi="TH SarabunPSK" w:cs="TH SarabunPSK"/>
         <w:sz w:val="28"/>
       </w:rPr>
-      <w:t>{contractnumber}</w:t>
+      <w:t>{</w:t>
+    </w:r>
+    <w:proofErr w:type="spellStart"/>
+    <w:r>
+      <w:rPr>
+        <w:rFonts w:ascii="TH SarabunPSK" w:hAnsi="TH SarabunPSK" w:cs="TH SarabunPSK"/>
+        <w:sz w:val="28"/>
+      </w:rPr>
+      <w:t>contractnumber</w:t>
+    </w:r>
+    <w:proofErr w:type="spellEnd"/>
+    <w:r>
+      <w:rPr>
+        <w:rFonts w:ascii="TH SarabunPSK" w:hAnsi="TH SarabunPSK" w:cs="TH SarabunPSK"/>
+        <w:sz w:val="28"/>
+      </w:rPr>
+      <w:t>}</w:t>
     </w:r>
     <w:r>
       <w:rPr>
@@ -4969,7 +5184,23 @@
         <w:rFonts w:ascii="TH SarabunPSK" w:hAnsi="TH SarabunPSK" w:cs="TH SarabunPSK"/>
         <w:sz w:val="28"/>
       </w:rPr>
-      <w:t>{contractnumber}</w:t>
+      <w:t>{</w:t>
+    </w:r>
+    <w:proofErr w:type="spellStart"/>
+    <w:r>
+      <w:rPr>
+        <w:rFonts w:ascii="TH SarabunPSK" w:hAnsi="TH SarabunPSK" w:cs="TH SarabunPSK"/>
+        <w:sz w:val="28"/>
+      </w:rPr>
+      <w:t>contractnumber</w:t>
+    </w:r>
+    <w:proofErr w:type="spellEnd"/>
+    <w:r>
+      <w:rPr>
+        <w:rFonts w:ascii="TH SarabunPSK" w:hAnsi="TH SarabunPSK" w:cs="TH SarabunPSK"/>
+        <w:sz w:val="28"/>
+      </w:rPr>
+      <w:t>}</w:t>
     </w:r>
     <w:r>
       <w:rPr>
@@ -5141,7 +5372,23 @@
         <w:rFonts w:ascii="TH SarabunPSK" w:hAnsi="TH SarabunPSK" w:cs="TH SarabunPSK"/>
         <w:sz w:val="28"/>
       </w:rPr>
-      <w:t>{contractnumber}</w:t>
+      <w:t>{</w:t>
+    </w:r>
+    <w:proofErr w:type="spellStart"/>
+    <w:r>
+      <w:rPr>
+        <w:rFonts w:ascii="TH SarabunPSK" w:hAnsi="TH SarabunPSK" w:cs="TH SarabunPSK"/>
+        <w:sz w:val="28"/>
+      </w:rPr>
+      <w:t>contractnumber</w:t>
+    </w:r>
+    <w:proofErr w:type="spellEnd"/>
+    <w:r>
+      <w:rPr>
+        <w:rFonts w:ascii="TH SarabunPSK" w:hAnsi="TH SarabunPSK" w:cs="TH SarabunPSK"/>
+        <w:sz w:val="28"/>
+      </w:rPr>
+      <w:t>}</w:t>
     </w:r>
     <w:r>
       <w:rPr>

</xml_diff>